<commit_message>
Atualização dos documentos e início do programa
</commit_message>
<xml_diff>
--- a/Back-end/Documentos/MODELO_DOC_BD.docx
+++ b/Back-end/Documentos/MODELO_DOC_BD.docx
@@ -171,31 +171,6 @@
           <w:szCs w:val="28"/>
         </w:rPr>
         <w:t>Nome Avelina Felipe</w:t>
-      </w:r>
-    </w:p>
-    <w:p>
-      <w:pPr>
-        <w:pBdr>
-          <w:top w:val="nil"/>
-          <w:left w:val="nil"/>
-          <w:bottom w:val="nil"/>
-          <w:right w:val="nil"/>
-          <w:between w:val="nil"/>
-        </w:pBdr>
-        <w:jc w:val="center"/>
-        <w:rPr>
-          <w:smallCaps/>
-          <w:sz w:val="28"/>
-          <w:szCs w:val="28"/>
-        </w:rPr>
-      </w:pPr>
-      <w:r>
-        <w:rPr>
-          <w:smallCaps/>
-          <w:sz w:val="28"/>
-          <w:szCs w:val="28"/>
-        </w:rPr>
-        <w:t>Nome Bruno Godinho</w:t>
       </w:r>
     </w:p>
     <w:p>
@@ -647,7 +622,7 @@
           <w:sz w:val="28"/>
           <w:szCs w:val="28"/>
         </w:rPr>
-        <w:t>Nome Bruno Godinho</w:t>
+        <w:t>Nome Jackeline Alves</w:t>
       </w:r>
     </w:p>
     <w:p>
@@ -672,7 +647,7 @@
           <w:sz w:val="28"/>
           <w:szCs w:val="28"/>
         </w:rPr>
-        <w:t>Nome Jackeline Alves</w:t>
+        <w:t>Nome Joel Fernandes</w:t>
       </w:r>
     </w:p>
     <w:p>
@@ -697,8 +672,103 @@
           <w:sz w:val="28"/>
           <w:szCs w:val="28"/>
         </w:rPr>
-        <w:t>Nome Joel Fernandes</w:t>
+        <w:t>Nome Renan Vanni</w:t>
       </w:r>
+    </w:p>
+    <w:p>
+      <w:pPr>
+        <w:jc w:val="left"/>
+        <w:rPr>
+          <w:smallCaps/>
+          <w:color w:val="000000"/>
+          <w:sz w:val="28"/>
+          <w:szCs w:val="28"/>
+        </w:rPr>
+      </w:pPr>
+    </w:p>
+    <w:p>
+      <w:pPr>
+        <w:jc w:val="center"/>
+        <w:rPr>
+          <w:smallCaps/>
+          <w:color w:val="000000"/>
+          <w:sz w:val="28"/>
+          <w:szCs w:val="28"/>
+        </w:rPr>
+      </w:pPr>
+    </w:p>
+    <w:p>
+      <w:pPr>
+        <w:jc w:val="center"/>
+        <w:rPr>
+          <w:smallCaps/>
+          <w:color w:val="000000"/>
+          <w:sz w:val="28"/>
+          <w:szCs w:val="28"/>
+        </w:rPr>
+      </w:pPr>
+    </w:p>
+    <w:p>
+      <w:pPr>
+        <w:jc w:val="center"/>
+        <w:rPr>
+          <w:b/>
+          <w:smallCaps/>
+          <w:sz w:val="32"/>
+          <w:szCs w:val="32"/>
+        </w:rPr>
+      </w:pPr>
+      <w:r>
+        <w:rPr>
+          <w:b/>
+          <w:smallCaps/>
+          <w:sz w:val="32"/>
+          <w:szCs w:val="32"/>
+        </w:rPr>
+        <w:t>PROJETO INTEGRADOR</w:t>
+      </w:r>
+    </w:p>
+    <w:p>
+      <w:pPr>
+        <w:jc w:val="center"/>
+        <w:rPr>
+          <w:b/>
+          <w:smallCaps/>
+          <w:sz w:val="32"/>
+          <w:szCs w:val="32"/>
+        </w:rPr>
+      </w:pPr>
+      <w:r>
+        <w:rPr>
+          <w:b/>
+          <w:smallCaps/>
+          <w:sz w:val="32"/>
+          <w:szCs w:val="32"/>
+        </w:rPr>
+        <w:t>PROTOTIPANDO O BANCO DE DADOS</w:t>
+      </w:r>
+    </w:p>
+    <w:p>
+      <w:pPr>
+        <w:jc w:val="center"/>
+        <w:rPr>
+          <w:b/>
+          <w:smallCaps/>
+          <w:sz w:val="32"/>
+          <w:szCs w:val="32"/>
+        </w:rPr>
+      </w:pPr>
+    </w:p>
+    <w:p>
+      <w:pPr>
+        <w:jc w:val="center"/>
+        <w:rPr>
+          <w:b/>
+          <w:smallCaps/>
+          <w:sz w:val="34"/>
+          <w:szCs w:val="34"/>
+        </w:rPr>
+      </w:pPr>
     </w:p>
     <w:p>
       <w:pPr>
@@ -711,114 +781,50 @@
         </w:pBdr>
         <w:jc w:val="center"/>
         <w:rPr>
-          <w:smallCaps/>
-          <w:sz w:val="28"/>
-          <w:szCs w:val="28"/>
-        </w:rPr>
-      </w:pPr>
-      <w:r>
-        <w:rPr>
-          <w:smallCaps/>
-          <w:sz w:val="28"/>
-          <w:szCs w:val="28"/>
-        </w:rPr>
-        <w:t>Nome Renan Vanni</w:t>
-      </w:r>
-    </w:p>
-    <w:p>
-      <w:pPr>
-        <w:jc w:val="left"/>
-        <w:rPr>
-          <w:smallCaps/>
-          <w:color w:val="000000"/>
-          <w:sz w:val="28"/>
-          <w:szCs w:val="28"/>
-        </w:rPr>
-      </w:pPr>
-    </w:p>
-    <w:p>
-      <w:pPr>
-        <w:jc w:val="center"/>
-        <w:rPr>
-          <w:smallCaps/>
-          <w:color w:val="000000"/>
-          <w:sz w:val="28"/>
-          <w:szCs w:val="28"/>
-        </w:rPr>
-      </w:pPr>
-    </w:p>
-    <w:p>
-      <w:pPr>
-        <w:jc w:val="center"/>
-        <w:rPr>
-          <w:smallCaps/>
-          <w:color w:val="000000"/>
-          <w:sz w:val="28"/>
-          <w:szCs w:val="28"/>
-        </w:rPr>
-      </w:pPr>
-    </w:p>
-    <w:p>
-      <w:pPr>
-        <w:jc w:val="center"/>
-        <w:rPr>
-          <w:b/>
-          <w:smallCaps/>
-          <w:sz w:val="32"/>
-          <w:szCs w:val="32"/>
-        </w:rPr>
-      </w:pPr>
-      <w:r>
-        <w:rPr>
-          <w:b/>
-          <w:smallCaps/>
-          <w:sz w:val="32"/>
-          <w:szCs w:val="32"/>
-        </w:rPr>
-        <w:t>PROJETO INTEGRADOR</w:t>
-      </w:r>
-    </w:p>
-    <w:p>
-      <w:pPr>
-        <w:jc w:val="center"/>
-        <w:rPr>
-          <w:b/>
-          <w:smallCaps/>
-          <w:sz w:val="32"/>
-          <w:szCs w:val="32"/>
-        </w:rPr>
-      </w:pPr>
-      <w:r>
-        <w:rPr>
-          <w:b/>
-          <w:smallCaps/>
-          <w:sz w:val="32"/>
-          <w:szCs w:val="32"/>
-        </w:rPr>
-        <w:t>PROTOTIPANDO O BANCO DE DADOS</w:t>
-      </w:r>
-    </w:p>
-    <w:p>
-      <w:pPr>
-        <w:jc w:val="center"/>
-        <w:rPr>
-          <w:b/>
-          <w:smallCaps/>
-          <w:sz w:val="32"/>
-          <w:szCs w:val="32"/>
-        </w:rPr>
-      </w:pPr>
-    </w:p>
-    <w:p>
-      <w:pPr>
-        <w:jc w:val="center"/>
-        <w:rPr>
-          <w:b/>
+          <w:b/>
+          <w:bCs/>
           <w:smallCaps/>
           <w:sz w:val="34"/>
           <w:szCs w:val="34"/>
         </w:rPr>
       </w:pPr>
+      <w:r>
+        <w:rPr>
+          <w:b/>
+          <w:smallCaps/>
+          <w:sz w:val="34"/>
+          <w:szCs w:val="34"/>
+        </w:rPr>
+        <w:t>Tema:</w:t>
+      </w:r>
+      <w:r>
+        <w:rPr>
+          <w:b/>
+          <w:smallCaps/>
+          <w:sz w:val="34"/>
+          <w:szCs w:val="34"/>
+        </w:rPr>
+        <w:t xml:space="preserve"> </w:t>
+      </w:r>
+      <w:r>
+        <w:rPr>
+          <w:b/>
+          <w:smallCaps/>
+          <w:sz w:val="34"/>
+          <w:szCs w:val="34"/>
+        </w:rPr>
+        <w:t xml:space="preserve">ODS 05 - </w:t>
+      </w:r>
+      <w:r>
+        <w:rPr>
+          <w:b/>
+          <w:bCs/>
+          <w:sz w:val="34"/>
+          <w:szCs w:val="34"/>
+          <w:shd w:val="clear" w:color="auto" w:fill="FFFFFF"/>
+        </w:rPr>
+        <w:t>Alcançar a igualdade de gênero e empoderar todas as mulheres e meninas.</w:t>
+      </w:r>
     </w:p>
     <w:p>
       <w:pPr>
@@ -832,147 +838,81 @@
         <w:jc w:val="center"/>
         <w:rPr>
           <w:b/>
-          <w:bCs/>
-          <w:smallCaps/>
-          <w:sz w:val="34"/>
-          <w:szCs w:val="34"/>
+          <w:smallCaps/>
+          <w:sz w:val="32"/>
+          <w:szCs w:val="32"/>
+        </w:rPr>
+      </w:pPr>
+    </w:p>
+    <w:p>
+      <w:pPr>
+        <w:jc w:val="center"/>
+      </w:pPr>
+    </w:p>
+    <w:p>
+      <w:pPr>
+        <w:rPr>
+          <w:sz w:val="20"/>
+          <w:szCs w:val="20"/>
+        </w:rPr>
+      </w:pPr>
+    </w:p>
+    <w:p>
+      <w:pPr>
+        <w:ind w:left="5670"/>
+        <w:rPr>
+          <w:sz w:val="20"/>
+          <w:szCs w:val="20"/>
+        </w:rPr>
+      </w:pPr>
+    </w:p>
+    <w:p>
+      <w:pPr>
+        <w:ind w:left="5670"/>
+        <w:rPr>
+          <w:color w:val="000000"/>
+          <w:sz w:val="20"/>
+          <w:szCs w:val="20"/>
+        </w:rPr>
+      </w:pPr>
+    </w:p>
+    <w:p>
+      <w:pPr>
+        <w:ind w:left="5670"/>
+        <w:rPr>
+          <w:sz w:val="20"/>
+          <w:szCs w:val="20"/>
         </w:rPr>
       </w:pPr>
       <w:r>
         <w:rPr>
-          <w:b/>
-          <w:smallCaps/>
-          <w:sz w:val="34"/>
-          <w:szCs w:val="34"/>
-        </w:rPr>
-        <w:t>Tema:</w:t>
+          <w:color w:val="000000"/>
+          <w:sz w:val="20"/>
+          <w:szCs w:val="20"/>
+        </w:rPr>
+        <w:t>Relatório</w:t>
       </w:r>
       <w:r>
         <w:rPr>
-          <w:b/>
-          <w:smallCaps/>
-          <w:sz w:val="34"/>
-          <w:szCs w:val="34"/>
+          <w:sz w:val="20"/>
+          <w:szCs w:val="20"/>
+        </w:rPr>
+        <w:t xml:space="preserve"> solicitado pela Generation Brasil para compor o projeto final.</w:t>
+      </w:r>
+      <w:r>
+        <w:rPr>
+          <w:b/>
+          <w:sz w:val="20"/>
+          <w:szCs w:val="20"/>
         </w:rPr>
         <w:t xml:space="preserve"> </w:t>
       </w:r>
       <w:r>
         <w:rPr>
-          <w:b/>
-          <w:smallCaps/>
-          <w:sz w:val="34"/>
-          <w:szCs w:val="34"/>
-        </w:rPr>
-        <w:t xml:space="preserve">ODS 05 - </w:t>
-      </w:r>
-      <w:r>
-        <w:rPr>
-          <w:b/>
-          <w:bCs/>
-          <w:sz w:val="34"/>
-          <w:szCs w:val="34"/>
-          <w:shd w:val="clear" w:color="auto" w:fill="FFFFFF"/>
-        </w:rPr>
-        <w:t>Alcançar a igualdade de gênero e empoderar todas as mulheres e meninas.</w:t>
-      </w:r>
-    </w:p>
-    <w:p>
-      <w:pPr>
-        <w:pBdr>
-          <w:top w:val="nil"/>
-          <w:left w:val="nil"/>
-          <w:bottom w:val="nil"/>
-          <w:right w:val="nil"/>
-          <w:between w:val="nil"/>
-        </w:pBdr>
-        <w:jc w:val="center"/>
-        <w:rPr>
-          <w:b/>
-          <w:smallCaps/>
-          <w:sz w:val="32"/>
-          <w:szCs w:val="32"/>
-        </w:rPr>
-      </w:pPr>
-    </w:p>
-    <w:p>
-      <w:pPr>
-        <w:jc w:val="center"/>
-      </w:pPr>
-    </w:p>
-    <w:p/>
-    <w:p>
-      <w:pPr>
-        <w:ind w:left="5670"/>
-        <w:rPr>
           <w:sz w:val="20"/>
           <w:szCs w:val="20"/>
         </w:rPr>
-      </w:pPr>
-    </w:p>
-    <w:p>
-      <w:pPr>
-        <w:ind w:left="5670"/>
-        <w:rPr>
-          <w:sz w:val="20"/>
-          <w:szCs w:val="20"/>
-        </w:rPr>
-      </w:pPr>
-    </w:p>
-    <w:p>
-      <w:pPr>
-        <w:ind w:left="5670"/>
-        <w:rPr>
-          <w:color w:val="000000"/>
-          <w:sz w:val="20"/>
-          <w:szCs w:val="20"/>
-        </w:rPr>
-      </w:pPr>
-    </w:p>
-    <w:p>
-      <w:pPr>
-        <w:ind w:left="5670"/>
-        <w:rPr>
-          <w:sz w:val="20"/>
-          <w:szCs w:val="20"/>
-        </w:rPr>
-      </w:pPr>
-      <w:r>
-        <w:rPr>
-          <w:color w:val="000000"/>
-          <w:sz w:val="20"/>
-          <w:szCs w:val="20"/>
-        </w:rPr>
-        <w:t>Relatório</w:t>
-      </w:r>
-      <w:r>
-        <w:rPr>
-          <w:sz w:val="20"/>
-          <w:szCs w:val="20"/>
-        </w:rPr>
-        <w:t xml:space="preserve"> solicitado pela Generation Brasil para compor o projeto final.</w:t>
-      </w:r>
-      <w:r>
-        <w:rPr>
-          <w:b/>
-          <w:sz w:val="20"/>
-          <w:szCs w:val="20"/>
-        </w:rPr>
-        <w:t xml:space="preserve"> </w:t>
-      </w:r>
-      <w:r>
-        <w:rPr>
-          <w:sz w:val="20"/>
-          <w:szCs w:val="20"/>
-        </w:rPr>
-        <w:t xml:space="preserve">O relatório refere-se à descrição das tabelas que serão utilizadas no projeto </w:t>
-      </w:r>
-      <w:r>
-        <w:rPr>
-          <w:sz w:val="20"/>
-          <w:szCs w:val="20"/>
-        </w:rPr>
-        <w:lastRenderedPageBreak/>
-        <w:t>integrador.</w:t>
+        <w:t>O relatório refere-se à descrição das tabelas que serão utilizadas no projeto integrador.</w:t>
       </w:r>
     </w:p>
     <w:p>
@@ -1060,7 +1000,7 @@
     </w:p>
     <w:tbl>
       <w:tblPr>
-        <w:tblStyle w:val="TabelacomGrelha"/>
+        <w:tblStyle w:val="Tabelacomgrade"/>
         <w:tblW w:w="9010" w:type="dxa"/>
         <w:tblLayout w:type="fixed"/>
         <w:tblLook w:val="0600" w:firstRow="0" w:lastRow="0" w:firstColumn="0" w:lastColumn="0" w:noHBand="1" w:noVBand="1"/>
@@ -1105,13 +1045,25 @@
               <w:rPr>
                 <w:bCs/>
               </w:rPr>
-              <w:t>db_projetoIntegrador</w:t>
+              <w:t>db_</w:t>
             </w:r>
             <w:r>
               <w:rPr>
                 <w:bCs/>
               </w:rPr>
-              <w:t>5</w:t>
+              <w:t>app</w:t>
+            </w:r>
+            <w:r>
+              <w:rPr>
+                <w:bCs/>
+              </w:rPr>
+              <w:t>e</w:t>
+            </w:r>
+            <w:r>
+              <w:rPr>
+                <w:bCs/>
+              </w:rPr>
+              <w:t>nsolarado</w:t>
             </w:r>
           </w:p>
         </w:tc>
@@ -1190,7 +1142,6 @@
         </w:rPr>
         <w:t xml:space="preserve">Tabela: </w:t>
       </w:r>
-      <w:proofErr w:type="spellStart"/>
       <w:r>
         <w:rPr>
           <w:b/>
@@ -1199,7 +1150,6 @@
         </w:rPr>
         <w:t>tb_postagem</w:t>
       </w:r>
-      <w:proofErr w:type="spellEnd"/>
     </w:p>
     <w:p>
       <w:pPr>
@@ -1208,7 +1158,7 @@
     </w:p>
     <w:tbl>
       <w:tblPr>
-        <w:tblStyle w:val="TabelacomGrelha"/>
+        <w:tblStyle w:val="Tabelacomgrade"/>
         <w:tblW w:w="9024" w:type="dxa"/>
         <w:tblLayout w:type="fixed"/>
         <w:tblLook w:val="0600" w:firstRow="0" w:lastRow="0" w:firstColumn="0" w:lastColumn="0" w:noHBand="1" w:noVBand="1"/>
@@ -1378,7 +1328,6 @@
                 <w:szCs w:val="20"/>
               </w:rPr>
             </w:pPr>
-            <w:proofErr w:type="spellStart"/>
             <w:r>
               <w:rPr>
                 <w:sz w:val="20"/>
@@ -1393,7 +1342,6 @@
               </w:rPr>
               <w:t>Postagem</w:t>
             </w:r>
-            <w:proofErr w:type="spellEnd"/>
           </w:p>
         </w:tc>
         <w:tc>
@@ -1575,7 +1523,6 @@
                 <w:szCs w:val="20"/>
               </w:rPr>
             </w:pPr>
-            <w:proofErr w:type="spellStart"/>
             <w:r>
               <w:rPr>
                 <w:sz w:val="20"/>
@@ -1583,7 +1530,6 @@
               </w:rPr>
               <w:t>midia</w:t>
             </w:r>
-            <w:proofErr w:type="spellEnd"/>
           </w:p>
         </w:tc>
         <w:tc>
@@ -1635,7 +1581,6 @@
                 <w:szCs w:val="20"/>
               </w:rPr>
             </w:pPr>
-            <w:proofErr w:type="spellStart"/>
             <w:r>
               <w:rPr>
                 <w:sz w:val="20"/>
@@ -1643,7 +1588,6 @@
               </w:rPr>
               <w:t>usuario_id</w:t>
             </w:r>
-            <w:proofErr w:type="spellEnd"/>
           </w:p>
         </w:tc>
         <w:tc>
@@ -1663,33 +1607,8 @@
                 <w:sz w:val="20"/>
                 <w:szCs w:val="20"/>
               </w:rPr>
-              <w:t xml:space="preserve">Relacionamento entre </w:t>
-            </w:r>
-            <w:proofErr w:type="spellStart"/>
-            <w:r>
-              <w:rPr>
-                <w:sz w:val="20"/>
-                <w:szCs w:val="20"/>
-              </w:rPr>
-              <w:t>tb_postagem</w:t>
-            </w:r>
-            <w:proofErr w:type="spellEnd"/>
-            <w:r>
-              <w:rPr>
-                <w:sz w:val="20"/>
-                <w:szCs w:val="20"/>
-              </w:rPr>
-              <w:t xml:space="preserve"> com </w:t>
-            </w:r>
-            <w:proofErr w:type="spellStart"/>
-            <w:r>
-              <w:rPr>
-                <w:sz w:val="20"/>
-                <w:szCs w:val="20"/>
-              </w:rPr>
-              <w:t>tb_usuario</w:t>
-            </w:r>
-            <w:proofErr w:type="spellEnd"/>
+              <w:t>Relacionamento entre tb_postagem com tb_usuario</w:t>
+            </w:r>
           </w:p>
         </w:tc>
         <w:tc>
@@ -1727,15 +1646,20 @@
                 <w:szCs w:val="20"/>
               </w:rPr>
             </w:pPr>
-            <w:proofErr w:type="spellStart"/>
-            <w:r>
-              <w:rPr>
-                <w:sz w:val="20"/>
-                <w:szCs w:val="20"/>
-              </w:rPr>
-              <w:t>categoria_id</w:t>
-            </w:r>
-            <w:proofErr w:type="spellEnd"/>
+            <w:r>
+              <w:rPr>
+                <w:sz w:val="20"/>
+                <w:szCs w:val="20"/>
+              </w:rPr>
+              <w:t>tema</w:t>
+            </w:r>
+            <w:r>
+              <w:rPr>
+                <w:sz w:val="20"/>
+                <w:szCs w:val="20"/>
+              </w:rPr>
+              <w:t>_id</w:t>
+            </w:r>
           </w:p>
         </w:tc>
         <w:tc>
@@ -1755,33 +1679,8 @@
                 <w:sz w:val="20"/>
                 <w:szCs w:val="20"/>
               </w:rPr>
-              <w:t xml:space="preserve">Relacionamento entre </w:t>
-            </w:r>
-            <w:proofErr w:type="spellStart"/>
-            <w:r>
-              <w:rPr>
-                <w:sz w:val="20"/>
-                <w:szCs w:val="20"/>
-              </w:rPr>
-              <w:t>tb_postagem</w:t>
-            </w:r>
-            <w:proofErr w:type="spellEnd"/>
-            <w:r>
-              <w:rPr>
-                <w:sz w:val="20"/>
-                <w:szCs w:val="20"/>
-              </w:rPr>
-              <w:t xml:space="preserve"> com </w:t>
-            </w:r>
-            <w:proofErr w:type="spellStart"/>
-            <w:r>
-              <w:rPr>
-                <w:sz w:val="20"/>
-                <w:szCs w:val="20"/>
-              </w:rPr>
-              <w:t>tb_categoria</w:t>
-            </w:r>
-            <w:proofErr w:type="spellEnd"/>
+              <w:t>Relacionamento entre tb_postagem com tb_categoria</w:t>
+            </w:r>
           </w:p>
         </w:tc>
         <w:tc>
@@ -1843,7 +1742,6 @@
         </w:rPr>
         <w:t xml:space="preserve">Tabela: </w:t>
       </w:r>
-      <w:proofErr w:type="spellStart"/>
       <w:r>
         <w:rPr>
           <w:b/>
@@ -1852,7 +1750,6 @@
         </w:rPr>
         <w:t>tb_usuario</w:t>
       </w:r>
-      <w:proofErr w:type="spellEnd"/>
     </w:p>
     <w:p>
       <w:pPr>
@@ -1866,7 +1763,7 @@
     </w:p>
     <w:tbl>
       <w:tblPr>
-        <w:tblStyle w:val="TabelacomGrelha"/>
+        <w:tblStyle w:val="Tabelacomgrade"/>
         <w:tblW w:w="9024" w:type="dxa"/>
         <w:tblLayout w:type="fixed"/>
         <w:tblLook w:val="0600" w:firstRow="0" w:lastRow="0" w:firstColumn="0" w:lastColumn="0" w:noHBand="1" w:noVBand="1"/>
@@ -2036,7 +1933,6 @@
                 <w:szCs w:val="20"/>
               </w:rPr>
             </w:pPr>
-            <w:proofErr w:type="spellStart"/>
             <w:r>
               <w:rPr>
                 <w:sz w:val="20"/>
@@ -2044,7 +1940,6 @@
               </w:rPr>
               <w:t>nomeCompleto</w:t>
             </w:r>
-            <w:proofErr w:type="spellEnd"/>
           </w:p>
         </w:tc>
         <w:tc>
@@ -2096,7 +1991,6 @@
                 <w:szCs w:val="20"/>
               </w:rPr>
             </w:pPr>
-            <w:proofErr w:type="spellStart"/>
             <w:r>
               <w:rPr>
                 <w:sz w:val="20"/>
@@ -2104,7 +1998,6 @@
               </w:rPr>
               <w:t>email</w:t>
             </w:r>
-            <w:proofErr w:type="spellEnd"/>
           </w:p>
         </w:tc>
         <w:tc>
@@ -2217,7 +2110,6 @@
                 <w:szCs w:val="20"/>
               </w:rPr>
             </w:pPr>
-            <w:proofErr w:type="spellStart"/>
             <w:r>
               <w:rPr>
                 <w:sz w:val="20"/>
@@ -2225,7 +2117,6 @@
               </w:rPr>
               <w:t>genero</w:t>
             </w:r>
-            <w:proofErr w:type="spellEnd"/>
           </w:p>
         </w:tc>
         <w:tc>
@@ -2245,15 +2136,7 @@
                 <w:sz w:val="20"/>
                 <w:szCs w:val="20"/>
               </w:rPr>
-              <w:t xml:space="preserve">Campo gênero para que a pessoa possa expressar como deseja </w:t>
-            </w:r>
-            <w:r>
-              <w:rPr>
-                <w:sz w:val="20"/>
-                <w:szCs w:val="20"/>
-              </w:rPr>
-              <w:lastRenderedPageBreak/>
-              <w:t>ser tratada</w:t>
+              <w:t>Campo gênero para que a pessoa possa expressar como deseja ser tratada</w:t>
             </w:r>
             <w:r>
               <w:rPr>
@@ -2292,7 +2175,6 @@
                 <w:szCs w:val="20"/>
               </w:rPr>
             </w:pPr>
-            <w:proofErr w:type="spellStart"/>
             <w:r>
               <w:rPr>
                 <w:sz w:val="20"/>
@@ -2300,7 +2182,6 @@
               </w:rPr>
               <w:t>dataNascimento</w:t>
             </w:r>
-            <w:proofErr w:type="spellEnd"/>
           </w:p>
         </w:tc>
         <w:tc>
@@ -2352,15 +2233,14 @@
                 <w:szCs w:val="20"/>
               </w:rPr>
             </w:pPr>
-            <w:proofErr w:type="spellStart"/>
-            <w:r>
-              <w:rPr>
-                <w:sz w:val="20"/>
-                <w:szCs w:val="20"/>
-              </w:rPr>
+            <w:r>
+              <w:rPr>
+                <w:sz w:val="20"/>
+                <w:szCs w:val="20"/>
+              </w:rPr>
+              <w:lastRenderedPageBreak/>
               <w:t>fotoPerfil</w:t>
             </w:r>
-            <w:proofErr w:type="spellEnd"/>
           </w:p>
         </w:tc>
         <w:tc>
@@ -2426,7 +2306,6 @@
                 <w:szCs w:val="20"/>
               </w:rPr>
             </w:pPr>
-            <w:proofErr w:type="spellStart"/>
             <w:r>
               <w:rPr>
                 <w:sz w:val="20"/>
@@ -2434,7 +2313,6 @@
               </w:rPr>
               <w:t>numTelefone</w:t>
             </w:r>
-            <w:proofErr w:type="spellEnd"/>
           </w:p>
         </w:tc>
         <w:tc>
@@ -2455,66 +2333,6 @@
                 <w:szCs w:val="20"/>
               </w:rPr>
               <w:t xml:space="preserve">Campo telefone opcional. </w:t>
-            </w:r>
-          </w:p>
-        </w:tc>
-        <w:tc>
-          <w:tcPr>
-            <w:tcW w:w="1092" w:type="dxa"/>
-          </w:tcPr>
-          <w:p>
-            <w:pPr>
-              <w:spacing w:before="120" w:after="120"/>
-              <w:rPr>
-                <w:sz w:val="20"/>
-                <w:szCs w:val="20"/>
-              </w:rPr>
-            </w:pPr>
-          </w:p>
-        </w:tc>
-      </w:tr>
-      <w:tr>
-        <w:tc>
-          <w:tcPr>
-            <w:tcW w:w="1845" w:type="dxa"/>
-          </w:tcPr>
-          <w:p>
-            <w:pPr>
-              <w:spacing w:before="120" w:after="120"/>
-              <w:rPr>
-                <w:sz w:val="20"/>
-                <w:szCs w:val="20"/>
-              </w:rPr>
-            </w:pPr>
-            <w:proofErr w:type="spellStart"/>
-            <w:r>
-              <w:rPr>
-                <w:sz w:val="20"/>
-                <w:szCs w:val="20"/>
-              </w:rPr>
-              <w:t>endereco</w:t>
-            </w:r>
-            <w:proofErr w:type="spellEnd"/>
-          </w:p>
-        </w:tc>
-        <w:tc>
-          <w:tcPr>
-            <w:tcW w:w="6087" w:type="dxa"/>
-          </w:tcPr>
-          <w:p>
-            <w:pPr>
-              <w:spacing w:before="120" w:after="120"/>
-              <w:rPr>
-                <w:sz w:val="20"/>
-                <w:szCs w:val="20"/>
-              </w:rPr>
-            </w:pPr>
-            <w:r>
-              <w:rPr>
-                <w:sz w:val="20"/>
-                <w:szCs w:val="20"/>
-              </w:rPr>
-              <w:t xml:space="preserve">Campo endereço opcional </w:t>
             </w:r>
           </w:p>
         </w:tc>
@@ -2577,26 +2395,16 @@
           <w:sz w:val="28"/>
           <w:szCs w:val="28"/>
         </w:rPr>
-        <w:t xml:space="preserve"> </w:t>
+        <w:t xml:space="preserve"> tb_</w:t>
       </w:r>
-      <w:proofErr w:type="spellStart"/>
       <w:r>
         <w:rPr>
           <w:b/>
           <w:sz w:val="28"/>
           <w:szCs w:val="28"/>
         </w:rPr>
-        <w:t>tb_</w:t>
-      </w:r>
-      <w:r>
-        <w:rPr>
-          <w:b/>
-          <w:sz w:val="28"/>
-          <w:szCs w:val="28"/>
-        </w:rPr>
         <w:t>tema</w:t>
       </w:r>
-      <w:proofErr w:type="spellEnd"/>
     </w:p>
     <w:p>
       <w:pPr>
@@ -2610,7 +2418,7 @@
     </w:p>
     <w:tbl>
       <w:tblPr>
-        <w:tblStyle w:val="TabelacomGrelha"/>
+        <w:tblStyle w:val="Tabelacomgrade"/>
         <w:tblW w:w="9038" w:type="dxa"/>
         <w:tblLayout w:type="fixed"/>
         <w:tblLook w:val="0600" w:firstRow="0" w:lastRow="0" w:firstColumn="0" w:lastColumn="0" w:noHBand="1" w:noVBand="1"/>
@@ -2785,6 +2593,13 @@
                 <w:sz w:val="20"/>
                 <w:szCs w:val="20"/>
               </w:rPr>
+              <w:t>nome</w:t>
+            </w:r>
+            <w:r>
+              <w:rPr>
+                <w:sz w:val="20"/>
+                <w:szCs w:val="20"/>
+              </w:rPr>
               <w:t>tema</w:t>
             </w:r>
           </w:p>
@@ -2838,7 +2653,6 @@
                 <w:szCs w:val="20"/>
               </w:rPr>
             </w:pPr>
-            <w:proofErr w:type="spellStart"/>
             <w:r>
               <w:rPr>
                 <w:sz w:val="20"/>
@@ -2846,7 +2660,6 @@
               </w:rPr>
               <w:t>descricao</w:t>
             </w:r>
-            <w:proofErr w:type="spellEnd"/>
           </w:p>
         </w:tc>
         <w:tc>
@@ -2905,7 +2718,6 @@
                 <w:szCs w:val="20"/>
               </w:rPr>
             </w:pPr>
-            <w:proofErr w:type="spellStart"/>
             <w:r>
               <w:rPr>
                 <w:sz w:val="20"/>
@@ -2913,7 +2725,6 @@
               </w:rPr>
               <w:t>quantidadePostes</w:t>
             </w:r>
-            <w:proofErr w:type="spellEnd"/>
           </w:p>
         </w:tc>
         <w:tc>
@@ -3897,7 +3708,7 @@
       <w:szCs w:val="20"/>
     </w:rPr>
   </w:style>
-  <w:style w:type="character" w:default="1" w:styleId="Tipodeletrapredefinidodopargrafo">
+  <w:style w:type="character" w:default="1" w:styleId="Fontepargpadro">
     <w:name w:val="Default Paragraph Font"/>
     <w:uiPriority w:val="1"/>
     <w:semiHidden/>
@@ -4027,7 +3838,7 @@
       </w:tblCellMar>
     </w:tblPr>
   </w:style>
-  <w:style w:type="table" w:styleId="TabelacomGrelha">
+  <w:style w:type="table" w:styleId="Tabelacomgrade">
     <w:name w:val="Table Grid"/>
     <w:basedOn w:val="Tabelanormal"/>
     <w:uiPriority w:val="39"/>

</xml_diff>

<commit_message>
Atualização de documentos, programação da classe TemaController e da interface TemaRepository
</commit_message>
<xml_diff>
--- a/Back-end/Documentos/MODELO_DOC_BD.docx
+++ b/Back-end/Documentos/MODELO_DOC_BD.docx
@@ -1041,6 +1041,7 @@
                 <w:bCs/>
               </w:rPr>
             </w:pPr>
+            <w:proofErr w:type="spellStart"/>
             <w:r>
               <w:rPr>
                 <w:bCs/>
@@ -1065,6 +1066,7 @@
               </w:rPr>
               <w:t>nsolarado</w:t>
             </w:r>
+            <w:proofErr w:type="spellEnd"/>
           </w:p>
         </w:tc>
       </w:tr>
@@ -1142,6 +1144,7 @@
         </w:rPr>
         <w:t xml:space="preserve">Tabela: </w:t>
       </w:r>
+      <w:proofErr w:type="spellStart"/>
       <w:r>
         <w:rPr>
           <w:b/>
@@ -1150,6 +1153,7 @@
         </w:rPr>
         <w:t>tb_postagem</w:t>
       </w:r>
+      <w:proofErr w:type="spellEnd"/>
     </w:p>
     <w:p>
       <w:pPr>
@@ -1328,6 +1332,7 @@
                 <w:szCs w:val="20"/>
               </w:rPr>
             </w:pPr>
+            <w:proofErr w:type="spellStart"/>
             <w:r>
               <w:rPr>
                 <w:sz w:val="20"/>
@@ -1342,6 +1347,7 @@
               </w:rPr>
               <w:t>Postagem</w:t>
             </w:r>
+            <w:proofErr w:type="spellEnd"/>
           </w:p>
         </w:tc>
         <w:tc>
@@ -1523,6 +1529,7 @@
                 <w:szCs w:val="20"/>
               </w:rPr>
             </w:pPr>
+            <w:proofErr w:type="spellStart"/>
             <w:r>
               <w:rPr>
                 <w:sz w:val="20"/>
@@ -1530,6 +1537,7 @@
               </w:rPr>
               <w:t>midia</w:t>
             </w:r>
+            <w:proofErr w:type="spellEnd"/>
           </w:p>
         </w:tc>
         <w:tc>
@@ -1581,6 +1589,7 @@
                 <w:szCs w:val="20"/>
               </w:rPr>
             </w:pPr>
+            <w:proofErr w:type="spellStart"/>
             <w:r>
               <w:rPr>
                 <w:sz w:val="20"/>
@@ -1588,6 +1597,7 @@
               </w:rPr>
               <w:t>usuario_id</w:t>
             </w:r>
+            <w:proofErr w:type="spellEnd"/>
           </w:p>
         </w:tc>
         <w:tc>
@@ -1607,8 +1617,33 @@
                 <w:sz w:val="20"/>
                 <w:szCs w:val="20"/>
               </w:rPr>
-              <w:t>Relacionamento entre tb_postagem com tb_usuario</w:t>
-            </w:r>
+              <w:t xml:space="preserve">Relacionamento entre </w:t>
+            </w:r>
+            <w:proofErr w:type="spellStart"/>
+            <w:r>
+              <w:rPr>
+                <w:sz w:val="20"/>
+                <w:szCs w:val="20"/>
+              </w:rPr>
+              <w:t>tb_postagem</w:t>
+            </w:r>
+            <w:proofErr w:type="spellEnd"/>
+            <w:r>
+              <w:rPr>
+                <w:sz w:val="20"/>
+                <w:szCs w:val="20"/>
+              </w:rPr>
+              <w:t xml:space="preserve"> com </w:t>
+            </w:r>
+            <w:proofErr w:type="spellStart"/>
+            <w:r>
+              <w:rPr>
+                <w:sz w:val="20"/>
+                <w:szCs w:val="20"/>
+              </w:rPr>
+              <w:t>tb_usuario</w:t>
+            </w:r>
+            <w:proofErr w:type="spellEnd"/>
           </w:p>
         </w:tc>
         <w:tc>
@@ -1646,6 +1681,7 @@
                 <w:szCs w:val="20"/>
               </w:rPr>
             </w:pPr>
+            <w:proofErr w:type="spellStart"/>
             <w:r>
               <w:rPr>
                 <w:sz w:val="20"/>
@@ -1660,6 +1696,7 @@
               </w:rPr>
               <w:t>_id</w:t>
             </w:r>
+            <w:proofErr w:type="spellEnd"/>
           </w:p>
         </w:tc>
         <w:tc>
@@ -1679,8 +1716,33 @@
                 <w:sz w:val="20"/>
                 <w:szCs w:val="20"/>
               </w:rPr>
-              <w:t>Relacionamento entre tb_postagem com tb_categoria</w:t>
-            </w:r>
+              <w:t xml:space="preserve">Relacionamento entre </w:t>
+            </w:r>
+            <w:proofErr w:type="spellStart"/>
+            <w:r>
+              <w:rPr>
+                <w:sz w:val="20"/>
+                <w:szCs w:val="20"/>
+              </w:rPr>
+              <w:t>tb_postagem</w:t>
+            </w:r>
+            <w:proofErr w:type="spellEnd"/>
+            <w:r>
+              <w:rPr>
+                <w:sz w:val="20"/>
+                <w:szCs w:val="20"/>
+              </w:rPr>
+              <w:t xml:space="preserve"> com </w:t>
+            </w:r>
+            <w:proofErr w:type="spellStart"/>
+            <w:r>
+              <w:rPr>
+                <w:sz w:val="20"/>
+                <w:szCs w:val="20"/>
+              </w:rPr>
+              <w:t>tb_categoria</w:t>
+            </w:r>
+            <w:proofErr w:type="spellEnd"/>
           </w:p>
         </w:tc>
         <w:tc>
@@ -1742,6 +1804,7 @@
         </w:rPr>
         <w:t xml:space="preserve">Tabela: </w:t>
       </w:r>
+      <w:proofErr w:type="spellStart"/>
       <w:r>
         <w:rPr>
           <w:b/>
@@ -1750,6 +1813,7 @@
         </w:rPr>
         <w:t>tb_usuario</w:t>
       </w:r>
+      <w:proofErr w:type="spellEnd"/>
     </w:p>
     <w:p>
       <w:pPr>
@@ -1933,6 +1997,7 @@
                 <w:szCs w:val="20"/>
               </w:rPr>
             </w:pPr>
+            <w:proofErr w:type="spellStart"/>
             <w:r>
               <w:rPr>
                 <w:sz w:val="20"/>
@@ -1940,6 +2005,7 @@
               </w:rPr>
               <w:t>nomeCompleto</w:t>
             </w:r>
+            <w:proofErr w:type="spellEnd"/>
           </w:p>
         </w:tc>
         <w:tc>
@@ -1991,6 +2057,7 @@
                 <w:szCs w:val="20"/>
               </w:rPr>
             </w:pPr>
+            <w:proofErr w:type="spellStart"/>
             <w:r>
               <w:rPr>
                 <w:sz w:val="20"/>
@@ -1998,6 +2065,7 @@
               </w:rPr>
               <w:t>email</w:t>
             </w:r>
+            <w:proofErr w:type="spellEnd"/>
           </w:p>
         </w:tc>
         <w:tc>
@@ -2110,6 +2178,7 @@
                 <w:szCs w:val="20"/>
               </w:rPr>
             </w:pPr>
+            <w:proofErr w:type="spellStart"/>
             <w:r>
               <w:rPr>
                 <w:sz w:val="20"/>
@@ -2117,6 +2186,7 @@
               </w:rPr>
               <w:t>genero</w:t>
             </w:r>
+            <w:proofErr w:type="spellEnd"/>
           </w:p>
         </w:tc>
         <w:tc>
@@ -2175,6 +2245,7 @@
                 <w:szCs w:val="20"/>
               </w:rPr>
             </w:pPr>
+            <w:proofErr w:type="spellStart"/>
             <w:r>
               <w:rPr>
                 <w:sz w:val="20"/>
@@ -2182,6 +2253,7 @@
               </w:rPr>
               <w:t>dataNascimento</w:t>
             </w:r>
+            <w:proofErr w:type="spellEnd"/>
           </w:p>
         </w:tc>
         <w:tc>
@@ -2233,6 +2305,7 @@
                 <w:szCs w:val="20"/>
               </w:rPr>
             </w:pPr>
+            <w:proofErr w:type="spellStart"/>
             <w:r>
               <w:rPr>
                 <w:sz w:val="20"/>
@@ -2241,6 +2314,7 @@
               <w:lastRenderedPageBreak/>
               <w:t>fotoPerfil</w:t>
             </w:r>
+            <w:proofErr w:type="spellEnd"/>
           </w:p>
         </w:tc>
         <w:tc>
@@ -2306,6 +2380,7 @@
                 <w:szCs w:val="20"/>
               </w:rPr>
             </w:pPr>
+            <w:proofErr w:type="spellStart"/>
             <w:r>
               <w:rPr>
                 <w:sz w:val="20"/>
@@ -2313,6 +2388,7 @@
               </w:rPr>
               <w:t>numTelefone</w:t>
             </w:r>
+            <w:proofErr w:type="spellEnd"/>
           </w:p>
         </w:tc>
         <w:tc>
@@ -2395,7 +2471,16 @@
           <w:sz w:val="28"/>
           <w:szCs w:val="28"/>
         </w:rPr>
-        <w:t xml:space="preserve"> tb_</w:t>
+        <w:t xml:space="preserve"> </w:t>
+      </w:r>
+      <w:proofErr w:type="spellStart"/>
+      <w:r>
+        <w:rPr>
+          <w:b/>
+          <w:sz w:val="28"/>
+          <w:szCs w:val="28"/>
+        </w:rPr>
+        <w:t>tb_</w:t>
       </w:r>
       <w:r>
         <w:rPr>
@@ -2405,6 +2490,7 @@
         </w:rPr>
         <w:t>tema</w:t>
       </w:r>
+      <w:proofErr w:type="spellEnd"/>
     </w:p>
     <w:p>
       <w:pPr>
@@ -2588,6 +2674,7 @@
                 <w:szCs w:val="20"/>
               </w:rPr>
             </w:pPr>
+            <w:proofErr w:type="spellStart"/>
             <w:r>
               <w:rPr>
                 <w:sz w:val="20"/>
@@ -2600,8 +2687,16 @@
                 <w:sz w:val="20"/>
                 <w:szCs w:val="20"/>
               </w:rPr>
-              <w:t>tema</w:t>
-            </w:r>
+              <w:t>T</w:t>
+            </w:r>
+            <w:r>
+              <w:rPr>
+                <w:sz w:val="20"/>
+                <w:szCs w:val="20"/>
+              </w:rPr>
+              <w:t>ema</w:t>
+            </w:r>
+            <w:proofErr w:type="spellEnd"/>
           </w:p>
         </w:tc>
         <w:tc>
@@ -2653,6 +2748,7 @@
                 <w:szCs w:val="20"/>
               </w:rPr>
             </w:pPr>
+            <w:proofErr w:type="spellStart"/>
             <w:r>
               <w:rPr>
                 <w:sz w:val="20"/>
@@ -2660,6 +2756,7 @@
               </w:rPr>
               <w:t>descricao</w:t>
             </w:r>
+            <w:proofErr w:type="spellEnd"/>
           </w:p>
         </w:tc>
         <w:tc>
@@ -2718,13 +2815,15 @@
                 <w:szCs w:val="20"/>
               </w:rPr>
             </w:pPr>
-            <w:r>
-              <w:rPr>
-                <w:sz w:val="20"/>
-                <w:szCs w:val="20"/>
-              </w:rPr>
-              <w:t>quantidadePostes</w:t>
-            </w:r>
+            <w:proofErr w:type="spellStart"/>
+            <w:r>
+              <w:rPr>
+                <w:sz w:val="20"/>
+                <w:szCs w:val="20"/>
+              </w:rPr>
+              <w:t>quantidadePosts</w:t>
+            </w:r>
+            <w:proofErr w:type="spellEnd"/>
           </w:p>
         </w:tc>
         <w:tc>
@@ -2885,7 +2984,7 @@
         <w:noProof/>
         <w:color w:val="000000"/>
       </w:rPr>
-      <w:t>maio de 2021</w:t>
+      <w:t>junho de 2021</w:t>
     </w:r>
     <w:r>
       <w:rPr>

</xml_diff>

<commit_message>
Atualização de documentos e progrmação da classe TemaController e interface TemaRepository
</commit_message>
<xml_diff>
--- a/Back-end/Documentos/MODELO_DOC_BD.docx
+++ b/Back-end/Documentos/MODELO_DOC_BD.docx
@@ -1041,6 +1041,7 @@
                 <w:bCs/>
               </w:rPr>
             </w:pPr>
+            <w:proofErr w:type="spellStart"/>
             <w:r>
               <w:rPr>
                 <w:bCs/>
@@ -1065,6 +1066,7 @@
               </w:rPr>
               <w:t>nsolarado</w:t>
             </w:r>
+            <w:proofErr w:type="spellEnd"/>
           </w:p>
         </w:tc>
       </w:tr>
@@ -1142,6 +1144,7 @@
         </w:rPr>
         <w:t xml:space="preserve">Tabela: </w:t>
       </w:r>
+      <w:proofErr w:type="spellStart"/>
       <w:r>
         <w:rPr>
           <w:b/>
@@ -1150,6 +1153,7 @@
         </w:rPr>
         <w:t>tb_postagem</w:t>
       </w:r>
+      <w:proofErr w:type="spellEnd"/>
     </w:p>
     <w:p>
       <w:pPr>
@@ -1328,6 +1332,7 @@
                 <w:szCs w:val="20"/>
               </w:rPr>
             </w:pPr>
+            <w:proofErr w:type="spellStart"/>
             <w:r>
               <w:rPr>
                 <w:sz w:val="20"/>
@@ -1342,6 +1347,7 @@
               </w:rPr>
               <w:t>Postagem</w:t>
             </w:r>
+            <w:proofErr w:type="spellEnd"/>
           </w:p>
         </w:tc>
         <w:tc>
@@ -1523,6 +1529,7 @@
                 <w:szCs w:val="20"/>
               </w:rPr>
             </w:pPr>
+            <w:proofErr w:type="spellStart"/>
             <w:r>
               <w:rPr>
                 <w:sz w:val="20"/>
@@ -1530,6 +1537,7 @@
               </w:rPr>
               <w:t>midia</w:t>
             </w:r>
+            <w:proofErr w:type="spellEnd"/>
           </w:p>
         </w:tc>
         <w:tc>
@@ -1581,6 +1589,7 @@
                 <w:szCs w:val="20"/>
               </w:rPr>
             </w:pPr>
+            <w:proofErr w:type="spellStart"/>
             <w:r>
               <w:rPr>
                 <w:sz w:val="20"/>
@@ -1588,6 +1597,7 @@
               </w:rPr>
               <w:t>usuario_id</w:t>
             </w:r>
+            <w:proofErr w:type="spellEnd"/>
           </w:p>
         </w:tc>
         <w:tc>
@@ -1607,8 +1617,33 @@
                 <w:sz w:val="20"/>
                 <w:szCs w:val="20"/>
               </w:rPr>
-              <w:t>Relacionamento entre tb_postagem com tb_usuario</w:t>
-            </w:r>
+              <w:t xml:space="preserve">Relacionamento entre </w:t>
+            </w:r>
+            <w:proofErr w:type="spellStart"/>
+            <w:r>
+              <w:rPr>
+                <w:sz w:val="20"/>
+                <w:szCs w:val="20"/>
+              </w:rPr>
+              <w:t>tb_postagem</w:t>
+            </w:r>
+            <w:proofErr w:type="spellEnd"/>
+            <w:r>
+              <w:rPr>
+                <w:sz w:val="20"/>
+                <w:szCs w:val="20"/>
+              </w:rPr>
+              <w:t xml:space="preserve"> com </w:t>
+            </w:r>
+            <w:proofErr w:type="spellStart"/>
+            <w:r>
+              <w:rPr>
+                <w:sz w:val="20"/>
+                <w:szCs w:val="20"/>
+              </w:rPr>
+              <w:t>tb_usuario</w:t>
+            </w:r>
+            <w:proofErr w:type="spellEnd"/>
           </w:p>
         </w:tc>
         <w:tc>
@@ -1646,6 +1681,7 @@
                 <w:szCs w:val="20"/>
               </w:rPr>
             </w:pPr>
+            <w:proofErr w:type="spellStart"/>
             <w:r>
               <w:rPr>
                 <w:sz w:val="20"/>
@@ -1660,6 +1696,7 @@
               </w:rPr>
               <w:t>_id</w:t>
             </w:r>
+            <w:proofErr w:type="spellEnd"/>
           </w:p>
         </w:tc>
         <w:tc>
@@ -1679,8 +1716,33 @@
                 <w:sz w:val="20"/>
                 <w:szCs w:val="20"/>
               </w:rPr>
-              <w:t>Relacionamento entre tb_postagem com tb_categoria</w:t>
-            </w:r>
+              <w:t xml:space="preserve">Relacionamento entre </w:t>
+            </w:r>
+            <w:proofErr w:type="spellStart"/>
+            <w:r>
+              <w:rPr>
+                <w:sz w:val="20"/>
+                <w:szCs w:val="20"/>
+              </w:rPr>
+              <w:t>tb_postagem</w:t>
+            </w:r>
+            <w:proofErr w:type="spellEnd"/>
+            <w:r>
+              <w:rPr>
+                <w:sz w:val="20"/>
+                <w:szCs w:val="20"/>
+              </w:rPr>
+              <w:t xml:space="preserve"> com </w:t>
+            </w:r>
+            <w:proofErr w:type="spellStart"/>
+            <w:r>
+              <w:rPr>
+                <w:sz w:val="20"/>
+                <w:szCs w:val="20"/>
+              </w:rPr>
+              <w:t>tb_categoria</w:t>
+            </w:r>
+            <w:proofErr w:type="spellEnd"/>
           </w:p>
         </w:tc>
         <w:tc>
@@ -1742,6 +1804,7 @@
         </w:rPr>
         <w:t xml:space="preserve">Tabela: </w:t>
       </w:r>
+      <w:proofErr w:type="spellStart"/>
       <w:r>
         <w:rPr>
           <w:b/>
@@ -1750,6 +1813,7 @@
         </w:rPr>
         <w:t>tb_usuario</w:t>
       </w:r>
+      <w:proofErr w:type="spellEnd"/>
     </w:p>
     <w:p>
       <w:pPr>
@@ -1933,6 +1997,7 @@
                 <w:szCs w:val="20"/>
               </w:rPr>
             </w:pPr>
+            <w:proofErr w:type="spellStart"/>
             <w:r>
               <w:rPr>
                 <w:sz w:val="20"/>
@@ -1940,6 +2005,7 @@
               </w:rPr>
               <w:t>nomeCompleto</w:t>
             </w:r>
+            <w:proofErr w:type="spellEnd"/>
           </w:p>
         </w:tc>
         <w:tc>
@@ -1991,6 +2057,7 @@
                 <w:szCs w:val="20"/>
               </w:rPr>
             </w:pPr>
+            <w:proofErr w:type="spellStart"/>
             <w:r>
               <w:rPr>
                 <w:sz w:val="20"/>
@@ -1998,6 +2065,7 @@
               </w:rPr>
               <w:t>email</w:t>
             </w:r>
+            <w:proofErr w:type="spellEnd"/>
           </w:p>
         </w:tc>
         <w:tc>
@@ -2110,6 +2178,7 @@
                 <w:szCs w:val="20"/>
               </w:rPr>
             </w:pPr>
+            <w:proofErr w:type="spellStart"/>
             <w:r>
               <w:rPr>
                 <w:sz w:val="20"/>
@@ -2117,6 +2186,7 @@
               </w:rPr>
               <w:t>genero</w:t>
             </w:r>
+            <w:proofErr w:type="spellEnd"/>
           </w:p>
         </w:tc>
         <w:tc>
@@ -2175,6 +2245,7 @@
                 <w:szCs w:val="20"/>
               </w:rPr>
             </w:pPr>
+            <w:proofErr w:type="spellStart"/>
             <w:r>
               <w:rPr>
                 <w:sz w:val="20"/>
@@ -2182,6 +2253,7 @@
               </w:rPr>
               <w:t>dataNascimento</w:t>
             </w:r>
+            <w:proofErr w:type="spellEnd"/>
           </w:p>
         </w:tc>
         <w:tc>
@@ -2233,6 +2305,7 @@
                 <w:szCs w:val="20"/>
               </w:rPr>
             </w:pPr>
+            <w:proofErr w:type="spellStart"/>
             <w:r>
               <w:rPr>
                 <w:sz w:val="20"/>
@@ -2241,6 +2314,7 @@
               <w:lastRenderedPageBreak/>
               <w:t>fotoPerfil</w:t>
             </w:r>
+            <w:proofErr w:type="spellEnd"/>
           </w:p>
         </w:tc>
         <w:tc>
@@ -2306,6 +2380,7 @@
                 <w:szCs w:val="20"/>
               </w:rPr>
             </w:pPr>
+            <w:proofErr w:type="spellStart"/>
             <w:r>
               <w:rPr>
                 <w:sz w:val="20"/>
@@ -2313,6 +2388,7 @@
               </w:rPr>
               <w:t>numTelefone</w:t>
             </w:r>
+            <w:proofErr w:type="spellEnd"/>
           </w:p>
         </w:tc>
         <w:tc>
@@ -2395,7 +2471,16 @@
           <w:sz w:val="28"/>
           <w:szCs w:val="28"/>
         </w:rPr>
-        <w:t xml:space="preserve"> tb_</w:t>
+        <w:t xml:space="preserve"> </w:t>
+      </w:r>
+      <w:proofErr w:type="spellStart"/>
+      <w:r>
+        <w:rPr>
+          <w:b/>
+          <w:sz w:val="28"/>
+          <w:szCs w:val="28"/>
+        </w:rPr>
+        <w:t>tb_</w:t>
       </w:r>
       <w:r>
         <w:rPr>
@@ -2405,6 +2490,7 @@
         </w:rPr>
         <w:t>tema</w:t>
       </w:r>
+      <w:proofErr w:type="spellEnd"/>
     </w:p>
     <w:p>
       <w:pPr>
@@ -2588,6 +2674,7 @@
                 <w:szCs w:val="20"/>
               </w:rPr>
             </w:pPr>
+            <w:proofErr w:type="spellStart"/>
             <w:r>
               <w:rPr>
                 <w:sz w:val="20"/>
@@ -2600,8 +2687,16 @@
                 <w:sz w:val="20"/>
                 <w:szCs w:val="20"/>
               </w:rPr>
-              <w:t>tema</w:t>
-            </w:r>
+              <w:t>T</w:t>
+            </w:r>
+            <w:r>
+              <w:rPr>
+                <w:sz w:val="20"/>
+                <w:szCs w:val="20"/>
+              </w:rPr>
+              <w:t>ema</w:t>
+            </w:r>
+            <w:proofErr w:type="spellEnd"/>
           </w:p>
         </w:tc>
         <w:tc>
@@ -2653,6 +2748,7 @@
                 <w:szCs w:val="20"/>
               </w:rPr>
             </w:pPr>
+            <w:proofErr w:type="spellStart"/>
             <w:r>
               <w:rPr>
                 <w:sz w:val="20"/>
@@ -2660,6 +2756,7 @@
               </w:rPr>
               <w:t>descricao</w:t>
             </w:r>
+            <w:proofErr w:type="spellEnd"/>
           </w:p>
         </w:tc>
         <w:tc>
@@ -2718,13 +2815,15 @@
                 <w:szCs w:val="20"/>
               </w:rPr>
             </w:pPr>
-            <w:r>
-              <w:rPr>
-                <w:sz w:val="20"/>
-                <w:szCs w:val="20"/>
-              </w:rPr>
-              <w:t>quantidadePostes</w:t>
-            </w:r>
+            <w:proofErr w:type="spellStart"/>
+            <w:r>
+              <w:rPr>
+                <w:sz w:val="20"/>
+                <w:szCs w:val="20"/>
+              </w:rPr>
+              <w:t>quantidadePosts</w:t>
+            </w:r>
+            <w:proofErr w:type="spellEnd"/>
           </w:p>
         </w:tc>
         <w:tc>
@@ -2885,7 +2984,7 @@
         <w:noProof/>
         <w:color w:val="000000"/>
       </w:rPr>
-      <w:t>maio de 2021</w:t>
+      <w:t>junho de 2021</w:t>
     </w:r>
     <w:r>
       <w:rPr>

</xml_diff>

<commit_message>
Atualização de documentos e formatação do layout no programa
</commit_message>
<xml_diff>
--- a/Back-end/Documentos/MODELO_DOC_BD.docx
+++ b/Back-end/Documentos/MODELO_DOC_BD.docx
@@ -1411,6 +1411,64 @@
                 <w:sz w:val="20"/>
                 <w:szCs w:val="20"/>
               </w:rPr>
+              <w:t>postagem</w:t>
+            </w:r>
+          </w:p>
+        </w:tc>
+        <w:tc>
+          <w:tcPr>
+            <w:tcW w:w="6087" w:type="dxa"/>
+          </w:tcPr>
+          <w:p>
+            <w:pPr>
+              <w:spacing w:before="120" w:after="120"/>
+              <w:rPr>
+                <w:sz w:val="20"/>
+                <w:szCs w:val="20"/>
+              </w:rPr>
+            </w:pPr>
+            <w:r>
+              <w:rPr>
+                <w:sz w:val="20"/>
+                <w:szCs w:val="20"/>
+              </w:rPr>
+              <w:t>Campo para o usuário redigir suas postagens</w:t>
+            </w:r>
+          </w:p>
+        </w:tc>
+        <w:tc>
+          <w:tcPr>
+            <w:tcW w:w="1092" w:type="dxa"/>
+          </w:tcPr>
+          <w:p>
+            <w:pPr>
+              <w:spacing w:before="120" w:after="120"/>
+              <w:rPr>
+                <w:sz w:val="20"/>
+                <w:szCs w:val="20"/>
+              </w:rPr>
+            </w:pPr>
+          </w:p>
+        </w:tc>
+      </w:tr>
+      <w:tr>
+        <w:tc>
+          <w:tcPr>
+            <w:tcW w:w="1845" w:type="dxa"/>
+          </w:tcPr>
+          <w:p>
+            <w:pPr>
+              <w:spacing w:before="120" w:after="120"/>
+              <w:rPr>
+                <w:sz w:val="20"/>
+                <w:szCs w:val="20"/>
+              </w:rPr>
+            </w:pPr>
+            <w:r>
+              <w:rPr>
+                <w:sz w:val="20"/>
+                <w:szCs w:val="20"/>
+              </w:rPr>
               <w:t>titulo</w:t>
             </w:r>
           </w:p>
@@ -2063,6 +2121,66 @@
                 <w:sz w:val="20"/>
                 <w:szCs w:val="20"/>
               </w:rPr>
+              <w:t>usuario</w:t>
+            </w:r>
+            <w:proofErr w:type="spellEnd"/>
+          </w:p>
+        </w:tc>
+        <w:tc>
+          <w:tcPr>
+            <w:tcW w:w="6087" w:type="dxa"/>
+          </w:tcPr>
+          <w:p>
+            <w:pPr>
+              <w:spacing w:before="120" w:after="120"/>
+              <w:rPr>
+                <w:sz w:val="20"/>
+                <w:szCs w:val="20"/>
+              </w:rPr>
+            </w:pPr>
+            <w:r>
+              <w:rPr>
+                <w:sz w:val="20"/>
+                <w:szCs w:val="20"/>
+              </w:rPr>
+              <w:t xml:space="preserve">Campo em que o usuário um nome que deseja definir a si </w:t>
+            </w:r>
+          </w:p>
+        </w:tc>
+        <w:tc>
+          <w:tcPr>
+            <w:tcW w:w="1092" w:type="dxa"/>
+          </w:tcPr>
+          <w:p>
+            <w:pPr>
+              <w:spacing w:before="120" w:after="120"/>
+              <w:rPr>
+                <w:sz w:val="20"/>
+                <w:szCs w:val="20"/>
+              </w:rPr>
+            </w:pPr>
+          </w:p>
+        </w:tc>
+      </w:tr>
+      <w:tr>
+        <w:tc>
+          <w:tcPr>
+            <w:tcW w:w="1845" w:type="dxa"/>
+          </w:tcPr>
+          <w:p>
+            <w:pPr>
+              <w:spacing w:before="120" w:after="120"/>
+              <w:rPr>
+                <w:sz w:val="20"/>
+                <w:szCs w:val="20"/>
+              </w:rPr>
+            </w:pPr>
+            <w:proofErr w:type="spellStart"/>
+            <w:r>
+              <w:rPr>
+                <w:sz w:val="20"/>
+                <w:szCs w:val="20"/>
+              </w:rPr>
               <w:t>email</w:t>
             </w:r>
             <w:proofErr w:type="spellEnd"/>
@@ -2206,7 +2324,15 @@
                 <w:sz w:val="20"/>
                 <w:szCs w:val="20"/>
               </w:rPr>
-              <w:t>Campo gênero para que a pessoa possa expressar como deseja ser tratada</w:t>
+              <w:t xml:space="preserve">Campo gênero para que a pessoa possa expressar como deseja </w:t>
+            </w:r>
+            <w:r>
+              <w:rPr>
+                <w:sz w:val="20"/>
+                <w:szCs w:val="20"/>
+              </w:rPr>
+              <w:lastRenderedPageBreak/>
+              <w:t>ser tratada</w:t>
             </w:r>
             <w:r>
               <w:rPr>
@@ -2311,7 +2437,6 @@
                 <w:sz w:val="20"/>
                 <w:szCs w:val="20"/>
               </w:rPr>
-              <w:lastRenderedPageBreak/>
               <w:t>fotoPerfil</w:t>
             </w:r>
             <w:proofErr w:type="spellEnd"/>

</xml_diff>